<commit_message>
Update Formularz zgłoszenia projektu Nowakowski Pisulski Widuch.docx
</commit_message>
<xml_diff>
--- a/Formularz zgłoszenia projektu Nowakowski Pisulski Widuch.docx
+++ b/Formularz zgłoszenia projektu Nowakowski Pisulski Widuch.docx
@@ -411,138 +411,160 @@
           <w:sz w:val="24"/>
           <w:szCs w:val="24"/>
         </w:rPr>
-        <w:t>- Opcja gry dla jednego gracza / tryb test</w:t>
+        <w:t>- Opcja gry dla jednego gracza / tryb testowania map</w:t>
+      </w:r>
+    </w:p>
+    <w:p>
+      <w:pPr>
+        <w:tabs>
+          <w:tab w:val="right" w:leader="dot" w:pos="9072"/>
+        </w:tabs>
+        <w:rPr>
+          <w:sz w:val="24"/>
+          <w:szCs w:val="24"/>
+        </w:rPr>
+      </w:pPr>
+      <w:r>
+        <w:rPr>
+          <w:sz w:val="24"/>
+          <w:szCs w:val="24"/>
+        </w:rPr>
+        <w:t>- Zaawansowany system działania bomb</w:t>
+      </w:r>
+    </w:p>
+    <w:p>
+      <w:pPr>
+        <w:tabs>
+          <w:tab w:val="right" w:leader="dot" w:pos="9072"/>
+        </w:tabs>
+        <w:rPr>
+          <w:b/>
+          <w:sz w:val="24"/>
+          <w:szCs w:val="24"/>
+        </w:rPr>
+      </w:pPr>
+      <w:r>
+        <w:rPr>
+          <w:b/>
+          <w:sz w:val="24"/>
+          <w:szCs w:val="24"/>
+        </w:rPr>
+        <w:t>Wykorzystany język:</w:t>
+      </w:r>
+      <w:r>
+        <w:rPr>
+          <w:b/>
+          <w:sz w:val="24"/>
+          <w:szCs w:val="24"/>
+        </w:rPr>
+        <w:t xml:space="preserve"> </w:t>
+      </w:r>
+    </w:p>
+    <w:p>
+      <w:pPr>
+        <w:tabs>
+          <w:tab w:val="right" w:leader="dot" w:pos="9072"/>
+        </w:tabs>
+        <w:rPr>
+          <w:sz w:val="24"/>
+          <w:szCs w:val="24"/>
+        </w:rPr>
+      </w:pPr>
+      <w:r>
+        <w:rPr>
+          <w:sz w:val="24"/>
+          <w:szCs w:val="24"/>
+        </w:rPr>
+        <w:t>C++</w:t>
+      </w:r>
+    </w:p>
+    <w:p>
+      <w:pPr>
+        <w:tabs>
+          <w:tab w:val="right" w:leader="dot" w:pos="9072"/>
+        </w:tabs>
+        <w:rPr>
+          <w:b/>
+          <w:sz w:val="24"/>
+          <w:szCs w:val="24"/>
+        </w:rPr>
+      </w:pPr>
+      <w:r>
+        <w:rPr>
+          <w:b/>
+          <w:sz w:val="24"/>
+          <w:szCs w:val="24"/>
+        </w:rPr>
+        <w:t>Środowisko:</w:t>
+      </w:r>
+    </w:p>
+    <w:p>
+      <w:pPr>
+        <w:tabs>
+          <w:tab w:val="right" w:leader="dot" w:pos="9072"/>
+        </w:tabs>
+        <w:rPr>
+          <w:sz w:val="24"/>
+          <w:szCs w:val="24"/>
+        </w:rPr>
+      </w:pPr>
+      <w:r>
+        <w:rPr>
+          <w:sz w:val="24"/>
+          <w:szCs w:val="24"/>
+        </w:rPr>
+        <w:t>Visual Studio</w:t>
+      </w:r>
+      <w:r>
+        <w:rPr>
+          <w:sz w:val="24"/>
+          <w:szCs w:val="24"/>
+        </w:rPr>
+        <w:t xml:space="preserve"> </w:t>
+      </w:r>
+      <w:proofErr w:type="spellStart"/>
+      <w:r>
+        <w:rPr>
+          <w:sz w:val="24"/>
+          <w:szCs w:val="24"/>
+        </w:rPr>
+        <w:t>Code</w:t>
       </w:r>
       <w:bookmarkStart w:id="0" w:name="_GoBack"/>
       <w:bookmarkEnd w:id="0"/>
-      <w:r>
-        <w:rPr>
-          <w:sz w:val="24"/>
-          <w:szCs w:val="24"/>
-        </w:rPr>
-        <w:t>owania map</w:t>
-      </w:r>
-    </w:p>
-    <w:p>
-      <w:pPr>
-        <w:tabs>
-          <w:tab w:val="right" w:leader="dot" w:pos="9072"/>
-        </w:tabs>
-        <w:rPr>
-          <w:sz w:val="24"/>
-          <w:szCs w:val="24"/>
-        </w:rPr>
-      </w:pPr>
-      <w:r>
-        <w:rPr>
-          <w:sz w:val="24"/>
-          <w:szCs w:val="24"/>
-        </w:rPr>
-        <w:t>- Zaawansowany system działania bomb</w:t>
-      </w:r>
-    </w:p>
-    <w:p>
-      <w:pPr>
-        <w:tabs>
-          <w:tab w:val="right" w:leader="dot" w:pos="9072"/>
-        </w:tabs>
-        <w:rPr>
-          <w:b/>
-          <w:sz w:val="24"/>
-          <w:szCs w:val="24"/>
-        </w:rPr>
-      </w:pPr>
-      <w:r>
-        <w:rPr>
-          <w:b/>
-          <w:sz w:val="24"/>
-          <w:szCs w:val="24"/>
-        </w:rPr>
-        <w:t>Wykorzystany język:</w:t>
-      </w:r>
-      <w:r>
-        <w:rPr>
-          <w:b/>
-          <w:sz w:val="24"/>
-          <w:szCs w:val="24"/>
-        </w:rPr>
-        <w:t xml:space="preserve"> </w:t>
-      </w:r>
-    </w:p>
-    <w:p>
-      <w:pPr>
-        <w:tabs>
-          <w:tab w:val="right" w:leader="dot" w:pos="9072"/>
-        </w:tabs>
-        <w:rPr>
-          <w:sz w:val="24"/>
-          <w:szCs w:val="24"/>
-        </w:rPr>
-      </w:pPr>
-      <w:r>
-        <w:rPr>
-          <w:sz w:val="24"/>
-          <w:szCs w:val="24"/>
-        </w:rPr>
-        <w:t>C++</w:t>
-      </w:r>
-    </w:p>
-    <w:p>
-      <w:pPr>
-        <w:tabs>
-          <w:tab w:val="right" w:leader="dot" w:pos="9072"/>
-        </w:tabs>
-        <w:rPr>
-          <w:b/>
-          <w:sz w:val="24"/>
-          <w:szCs w:val="24"/>
-        </w:rPr>
-      </w:pPr>
-      <w:r>
-        <w:rPr>
-          <w:b/>
-          <w:sz w:val="24"/>
-          <w:szCs w:val="24"/>
-        </w:rPr>
-        <w:t>Środowisko:</w:t>
-      </w:r>
-    </w:p>
-    <w:p>
-      <w:pPr>
-        <w:tabs>
-          <w:tab w:val="right" w:leader="dot" w:pos="9072"/>
-        </w:tabs>
-        <w:rPr>
-          <w:sz w:val="24"/>
-          <w:szCs w:val="24"/>
-        </w:rPr>
-      </w:pPr>
-      <w:r>
-        <w:rPr>
-          <w:sz w:val="24"/>
-          <w:szCs w:val="24"/>
-        </w:rPr>
-        <w:t>Visual Studio 2022</w:t>
-      </w:r>
-    </w:p>
-    <w:p>
-      <w:pPr>
-        <w:tabs>
-          <w:tab w:val="right" w:leader="dot" w:pos="9072"/>
-        </w:tabs>
-        <w:rPr>
-          <w:b/>
-          <w:sz w:val="24"/>
-          <w:szCs w:val="24"/>
-        </w:rPr>
-      </w:pPr>
-      <w:r>
-        <w:rPr>
-          <w:b/>
-          <w:sz w:val="24"/>
-          <w:szCs w:val="24"/>
-        </w:rPr>
-        <w:t>Biblioteki:</w:t>
+      <w:proofErr w:type="spellEnd"/>
+    </w:p>
+    <w:p>
+      <w:pPr>
+        <w:tabs>
+          <w:tab w:val="right" w:leader="dot" w:pos="9072"/>
+        </w:tabs>
+        <w:rPr>
+          <w:b/>
+          <w:sz w:val="24"/>
+          <w:szCs w:val="24"/>
+          <w:lang w:val="en-GB"/>
+        </w:rPr>
+      </w:pPr>
+      <w:proofErr w:type="spellStart"/>
+      <w:r>
+        <w:rPr>
+          <w:b/>
+          <w:sz w:val="24"/>
+          <w:szCs w:val="24"/>
+          <w:lang w:val="en-GB"/>
+        </w:rPr>
+        <w:t>Biblioteki</w:t>
+      </w:r>
+      <w:proofErr w:type="spellEnd"/>
+      <w:r>
+        <w:rPr>
+          <w:b/>
+          <w:sz w:val="24"/>
+          <w:szCs w:val="24"/>
+          <w:lang w:val="en-GB"/>
+        </w:rPr>
+        <w:t>:</w:t>
       </w:r>
     </w:p>
     <w:p>

</xml_diff>